<commit_message>
now the inherit def is work like a charm
</commit_message>
<xml_diff>
--- a/tutorial5_oop/tutorial5.docx
+++ b/tutorial5_oop/tutorial5.docx
@@ -18,12 +18,42 @@
     <w:p/>
     <w:p>
       <w:r>
-        <w:t>For convenience, we also create a helper, just to make sure the code less clusted.</w:t>
+        <w:t xml:space="preserve">For convenience, we also </w:t>
+      </w:r>
+      <w:proofErr w:type="gramStart"/>
+      <w:r>
+        <w:t>create</w:t>
+      </w:r>
+      <w:proofErr w:type="gramEnd"/>
+      <w:r>
+        <w:t xml:space="preserve"> a helper, just to make sure the code less </w:t>
+      </w:r>
+      <w:r>
+        <w:t>clutter</w:t>
+      </w:r>
+      <w:r>
+        <w:t>.</w:t>
       </w:r>
     </w:p>
     <w:p>
       <w:r>
-        <w:t>Here, we create a .py name robot_helper, and</w:t>
+        <w:t>Here, we create a .</w:t>
+      </w:r>
+      <w:proofErr w:type="spellStart"/>
+      <w:r>
+        <w:t>py</w:t>
+      </w:r>
+      <w:proofErr w:type="spellEnd"/>
+      <w:r>
+        <w:t xml:space="preserve"> name </w:t>
+      </w:r>
+      <w:proofErr w:type="spellStart"/>
+      <w:r>
+        <w:t>robot_helper</w:t>
+      </w:r>
+      <w:proofErr w:type="spellEnd"/>
+      <w:r>
+        <w:t>, and</w:t>
       </w:r>
     </w:p>
     <w:p/>
@@ -69,6 +99,7 @@
         </w:rPr>
         <w:t xml:space="preserve">def </w:t>
       </w:r>
+      <w:proofErr w:type="spellStart"/>
       <w:r>
         <w:rPr>
           <w:rFonts w:ascii="Courier New" w:eastAsia="Times New Roman" w:hAnsi="Courier New" w:cs="Courier New"/>
@@ -80,6 +111,7 @@
         </w:rPr>
         <w:t>initialise</w:t>
       </w:r>
+      <w:proofErr w:type="spellEnd"/>
       <w:r>
         <w:rPr>
           <w:rFonts w:ascii="Courier New" w:eastAsia="Times New Roman" w:hAnsi="Courier New" w:cs="Courier New"/>
@@ -90,62 +122,6 @@
           <w14:ligatures w14:val="none"/>
         </w:rPr>
         <w:t>(window):</w:t>
-      </w:r>
-      <w:r>
-        <w:rPr>
-          <w:rFonts w:ascii="Courier New" w:eastAsia="Times New Roman" w:hAnsi="Courier New" w:cs="Courier New"/>
-          <w:color w:val="080808"/>
-          <w:kern w:val="0"/>
-          <w:sz w:val="20"/>
-          <w:szCs w:val="20"/>
-          <w14:ligatures w14:val="none"/>
-        </w:rPr>
-        <w:br/>
-        <w:t xml:space="preserve">    window.resizable(</w:t>
-      </w:r>
-      <w:r>
-        <w:rPr>
-          <w:rFonts w:ascii="Courier New" w:eastAsia="Times New Roman" w:hAnsi="Courier New" w:cs="Courier New"/>
-          <w:color w:val="0033B3"/>
-          <w:kern w:val="0"/>
-          <w:sz w:val="20"/>
-          <w:szCs w:val="20"/>
-          <w14:ligatures w14:val="none"/>
-        </w:rPr>
-        <w:t>False</w:t>
-      </w:r>
-      <w:r>
-        <w:rPr>
-          <w:rFonts w:ascii="Courier New" w:eastAsia="Times New Roman" w:hAnsi="Courier New" w:cs="Courier New"/>
-          <w:color w:val="080808"/>
-          <w:kern w:val="0"/>
-          <w:sz w:val="20"/>
-          <w:szCs w:val="20"/>
-          <w14:ligatures w14:val="none"/>
-        </w:rPr>
-        <w:t>,</w:t>
-      </w:r>
-      <w:r>
-        <w:rPr>
-          <w:rFonts w:ascii="Courier New" w:eastAsia="Times New Roman" w:hAnsi="Courier New" w:cs="Courier New"/>
-          <w:color w:val="0033B3"/>
-          <w:kern w:val="0"/>
-          <w:sz w:val="20"/>
-          <w:szCs w:val="20"/>
-          <w14:ligatures w14:val="none"/>
-        </w:rPr>
-        <w:t>False</w:t>
-      </w:r>
-      <w:r>
-        <w:rPr>
-          <w:rFonts w:ascii="Courier New" w:eastAsia="Times New Roman" w:hAnsi="Courier New" w:cs="Courier New"/>
-          <w:color w:val="080808"/>
-          <w:kern w:val="0"/>
-          <w:sz w:val="20"/>
-          <w:szCs w:val="20"/>
-          <w14:ligatures w14:val="none"/>
-        </w:rPr>
-        <w:t>)</w:t>
       </w:r>
       <w:r>
         <w:rPr>
@@ -159,60 +135,43 @@
         <w:br/>
         <w:t xml:space="preserve">    </w:t>
       </w:r>
-      <w:r>
-        <w:rPr>
-          <w:rFonts w:ascii="Courier New" w:eastAsia="Times New Roman" w:hAnsi="Courier New" w:cs="Courier New"/>
-          <w:color w:val="000000"/>
-          <w:kern w:val="0"/>
-          <w:sz w:val="20"/>
-          <w:szCs w:val="20"/>
-          <w14:ligatures w14:val="none"/>
-        </w:rPr>
-        <w:t xml:space="preserve">canvas </w:t>
-      </w:r>
-      <w:r>
-        <w:rPr>
-          <w:rFonts w:ascii="Courier New" w:eastAsia="Times New Roman" w:hAnsi="Courier New" w:cs="Courier New"/>
-          <w:color w:val="080808"/>
-          <w:kern w:val="0"/>
-          <w:sz w:val="20"/>
-          <w:szCs w:val="20"/>
-          <w14:ligatures w14:val="none"/>
-        </w:rPr>
-        <w:t>= tk.Canvas(window,</w:t>
-      </w:r>
-      <w:r>
-        <w:rPr>
-          <w:rFonts w:ascii="Courier New" w:eastAsia="Times New Roman" w:hAnsi="Courier New" w:cs="Courier New"/>
-          <w:color w:val="660099"/>
-          <w:kern w:val="0"/>
-          <w:sz w:val="20"/>
-          <w:szCs w:val="20"/>
-          <w14:ligatures w14:val="none"/>
-        </w:rPr>
-        <w:t>width</w:t>
-      </w:r>
-      <w:r>
-        <w:rPr>
-          <w:rFonts w:ascii="Courier New" w:eastAsia="Times New Roman" w:hAnsi="Courier New" w:cs="Courier New"/>
-          <w:color w:val="080808"/>
-          <w:kern w:val="0"/>
-          <w:sz w:val="20"/>
-          <w:szCs w:val="20"/>
-          <w14:ligatures w14:val="none"/>
-        </w:rPr>
-        <w:t>=</w:t>
-      </w:r>
-      <w:r>
-        <w:rPr>
-          <w:rFonts w:ascii="Courier New" w:eastAsia="Times New Roman" w:hAnsi="Courier New" w:cs="Courier New"/>
-          <w:color w:val="1750EB"/>
-          <w:kern w:val="0"/>
-          <w:sz w:val="20"/>
-          <w:szCs w:val="20"/>
-          <w14:ligatures w14:val="none"/>
-        </w:rPr>
-        <w:t>1000</w:t>
+      <w:proofErr w:type="spellStart"/>
+      <w:proofErr w:type="gramStart"/>
+      <w:r>
+        <w:rPr>
+          <w:rFonts w:ascii="Courier New" w:eastAsia="Times New Roman" w:hAnsi="Courier New" w:cs="Courier New"/>
+          <w:color w:val="080808"/>
+          <w:kern w:val="0"/>
+          <w:sz w:val="20"/>
+          <w:szCs w:val="20"/>
+          <w14:ligatures w14:val="none"/>
+        </w:rPr>
+        <w:t>window.resizable</w:t>
+      </w:r>
+      <w:proofErr w:type="spellEnd"/>
+      <w:proofErr w:type="gramEnd"/>
+      <w:r>
+        <w:rPr>
+          <w:rFonts w:ascii="Courier New" w:eastAsia="Times New Roman" w:hAnsi="Courier New" w:cs="Courier New"/>
+          <w:color w:val="080808"/>
+          <w:kern w:val="0"/>
+          <w:sz w:val="20"/>
+          <w:szCs w:val="20"/>
+          <w14:ligatures w14:val="none"/>
+        </w:rPr>
+        <w:t>(</w:t>
+      </w:r>
+      <w:proofErr w:type="spellStart"/>
+      <w:r>
+        <w:rPr>
+          <w:rFonts w:ascii="Courier New" w:eastAsia="Times New Roman" w:hAnsi="Courier New" w:cs="Courier New"/>
+          <w:color w:val="0033B3"/>
+          <w:kern w:val="0"/>
+          <w:sz w:val="20"/>
+          <w:szCs w:val="20"/>
+          <w14:ligatures w14:val="none"/>
+        </w:rPr>
+        <w:t>False</w:t>
       </w:r>
       <w:r>
         <w:rPr>
@@ -228,36 +187,15 @@
       <w:r>
         <w:rPr>
           <w:rFonts w:ascii="Courier New" w:eastAsia="Times New Roman" w:hAnsi="Courier New" w:cs="Courier New"/>
-          <w:color w:val="660099"/>
-          <w:kern w:val="0"/>
-          <w:sz w:val="20"/>
-          <w:szCs w:val="20"/>
-          <w14:ligatures w14:val="none"/>
-        </w:rPr>
-        <w:t>height</w:t>
-      </w:r>
-      <w:r>
-        <w:rPr>
-          <w:rFonts w:ascii="Courier New" w:eastAsia="Times New Roman" w:hAnsi="Courier New" w:cs="Courier New"/>
-          <w:color w:val="080808"/>
-          <w:kern w:val="0"/>
-          <w:sz w:val="20"/>
-          <w:szCs w:val="20"/>
-          <w14:ligatures w14:val="none"/>
-        </w:rPr>
-        <w:t>=</w:t>
-      </w:r>
-      <w:r>
-        <w:rPr>
-          <w:rFonts w:ascii="Courier New" w:eastAsia="Times New Roman" w:hAnsi="Courier New" w:cs="Courier New"/>
-          <w:color w:val="1750EB"/>
-          <w:kern w:val="0"/>
-          <w:sz w:val="20"/>
-          <w:szCs w:val="20"/>
-          <w14:ligatures w14:val="none"/>
-        </w:rPr>
-        <w:t>1000</w:t>
-      </w:r>
+          <w:color w:val="0033B3"/>
+          <w:kern w:val="0"/>
+          <w:sz w:val="20"/>
+          <w:szCs w:val="20"/>
+          <w14:ligatures w14:val="none"/>
+        </w:rPr>
+        <w:t>False</w:t>
+      </w:r>
+      <w:proofErr w:type="spellEnd"/>
       <w:r>
         <w:rPr>
           <w:rFonts w:ascii="Courier New" w:eastAsia="Times New Roman" w:hAnsi="Courier New" w:cs="Courier New"/>
@@ -290,6 +228,166 @@
           <w:szCs w:val="20"/>
           <w14:ligatures w14:val="none"/>
         </w:rPr>
+        <w:t xml:space="preserve">canvas </w:t>
+      </w:r>
+      <w:r>
+        <w:rPr>
+          <w:rFonts w:ascii="Courier New" w:eastAsia="Times New Roman" w:hAnsi="Courier New" w:cs="Courier New"/>
+          <w:color w:val="080808"/>
+          <w:kern w:val="0"/>
+          <w:sz w:val="20"/>
+          <w:szCs w:val="20"/>
+          <w14:ligatures w14:val="none"/>
+        </w:rPr>
+        <w:t xml:space="preserve">= </w:t>
+      </w:r>
+      <w:proofErr w:type="spellStart"/>
+      <w:r>
+        <w:rPr>
+          <w:rFonts w:ascii="Courier New" w:eastAsia="Times New Roman" w:hAnsi="Courier New" w:cs="Courier New"/>
+          <w:color w:val="080808"/>
+          <w:kern w:val="0"/>
+          <w:sz w:val="20"/>
+          <w:szCs w:val="20"/>
+          <w14:ligatures w14:val="none"/>
+        </w:rPr>
+        <w:t>tk.Canvas</w:t>
+      </w:r>
+      <w:proofErr w:type="spellEnd"/>
+      <w:r>
+        <w:rPr>
+          <w:rFonts w:ascii="Courier New" w:eastAsia="Times New Roman" w:hAnsi="Courier New" w:cs="Courier New"/>
+          <w:color w:val="080808"/>
+          <w:kern w:val="0"/>
+          <w:sz w:val="20"/>
+          <w:szCs w:val="20"/>
+          <w14:ligatures w14:val="none"/>
+        </w:rPr>
+        <w:t>(</w:t>
+      </w:r>
+      <w:proofErr w:type="spellStart"/>
+      <w:r>
+        <w:rPr>
+          <w:rFonts w:ascii="Courier New" w:eastAsia="Times New Roman" w:hAnsi="Courier New" w:cs="Courier New"/>
+          <w:color w:val="080808"/>
+          <w:kern w:val="0"/>
+          <w:sz w:val="20"/>
+          <w:szCs w:val="20"/>
+          <w14:ligatures w14:val="none"/>
+        </w:rPr>
+        <w:t>window,</w:t>
+      </w:r>
+      <w:r>
+        <w:rPr>
+          <w:rFonts w:ascii="Courier New" w:eastAsia="Times New Roman" w:hAnsi="Courier New" w:cs="Courier New"/>
+          <w:color w:val="660099"/>
+          <w:kern w:val="0"/>
+          <w:sz w:val="20"/>
+          <w:szCs w:val="20"/>
+          <w14:ligatures w14:val="none"/>
+        </w:rPr>
+        <w:t>width</w:t>
+      </w:r>
+      <w:proofErr w:type="spellEnd"/>
+      <w:r>
+        <w:rPr>
+          <w:rFonts w:ascii="Courier New" w:eastAsia="Times New Roman" w:hAnsi="Courier New" w:cs="Courier New"/>
+          <w:color w:val="080808"/>
+          <w:kern w:val="0"/>
+          <w:sz w:val="20"/>
+          <w:szCs w:val="20"/>
+          <w14:ligatures w14:val="none"/>
+        </w:rPr>
+        <w:t>=</w:t>
+      </w:r>
+      <w:r>
+        <w:rPr>
+          <w:rFonts w:ascii="Courier New" w:eastAsia="Times New Roman" w:hAnsi="Courier New" w:cs="Courier New"/>
+          <w:color w:val="1750EB"/>
+          <w:kern w:val="0"/>
+          <w:sz w:val="20"/>
+          <w:szCs w:val="20"/>
+          <w14:ligatures w14:val="none"/>
+        </w:rPr>
+        <w:t>1000</w:t>
+      </w:r>
+      <w:r>
+        <w:rPr>
+          <w:rFonts w:ascii="Courier New" w:eastAsia="Times New Roman" w:hAnsi="Courier New" w:cs="Courier New"/>
+          <w:color w:val="080808"/>
+          <w:kern w:val="0"/>
+          <w:sz w:val="20"/>
+          <w:szCs w:val="20"/>
+          <w14:ligatures w14:val="none"/>
+        </w:rPr>
+        <w:t>,</w:t>
+      </w:r>
+      <w:r>
+        <w:rPr>
+          <w:rFonts w:ascii="Courier New" w:eastAsia="Times New Roman" w:hAnsi="Courier New" w:cs="Courier New"/>
+          <w:color w:val="660099"/>
+          <w:kern w:val="0"/>
+          <w:sz w:val="20"/>
+          <w:szCs w:val="20"/>
+          <w14:ligatures w14:val="none"/>
+        </w:rPr>
+        <w:t>height</w:t>
+      </w:r>
+      <w:r>
+        <w:rPr>
+          <w:rFonts w:ascii="Courier New" w:eastAsia="Times New Roman" w:hAnsi="Courier New" w:cs="Courier New"/>
+          <w:color w:val="080808"/>
+          <w:kern w:val="0"/>
+          <w:sz w:val="20"/>
+          <w:szCs w:val="20"/>
+          <w14:ligatures w14:val="none"/>
+        </w:rPr>
+        <w:t>=</w:t>
+      </w:r>
+      <w:r>
+        <w:rPr>
+          <w:rFonts w:ascii="Courier New" w:eastAsia="Times New Roman" w:hAnsi="Courier New" w:cs="Courier New"/>
+          <w:color w:val="1750EB"/>
+          <w:kern w:val="0"/>
+          <w:sz w:val="20"/>
+          <w:szCs w:val="20"/>
+          <w14:ligatures w14:val="none"/>
+        </w:rPr>
+        <w:t>1000</w:t>
+      </w:r>
+      <w:r>
+        <w:rPr>
+          <w:rFonts w:ascii="Courier New" w:eastAsia="Times New Roman" w:hAnsi="Courier New" w:cs="Courier New"/>
+          <w:color w:val="080808"/>
+          <w:kern w:val="0"/>
+          <w:sz w:val="20"/>
+          <w:szCs w:val="20"/>
+          <w14:ligatures w14:val="none"/>
+        </w:rPr>
+        <w:t>)</w:t>
+      </w:r>
+      <w:r>
+        <w:rPr>
+          <w:rFonts w:ascii="Courier New" w:eastAsia="Times New Roman" w:hAnsi="Courier New" w:cs="Courier New"/>
+          <w:color w:val="080808"/>
+          <w:kern w:val="0"/>
+          <w:sz w:val="20"/>
+          <w:szCs w:val="20"/>
+          <w14:ligatures w14:val="none"/>
+        </w:rPr>
+        <w:br/>
+        <w:t xml:space="preserve">    </w:t>
+      </w:r>
+      <w:proofErr w:type="spellStart"/>
+      <w:r>
+        <w:rPr>
+          <w:rFonts w:ascii="Courier New" w:eastAsia="Times New Roman" w:hAnsi="Courier New" w:cs="Courier New"/>
+          <w:color w:val="000000"/>
+          <w:kern w:val="0"/>
+          <w:sz w:val="20"/>
+          <w:szCs w:val="20"/>
+          <w14:ligatures w14:val="none"/>
+        </w:rPr>
         <w:t>canvas</w:t>
       </w:r>
       <w:r>
@@ -301,7 +399,19 @@
           <w:szCs w:val="20"/>
           <w14:ligatures w14:val="none"/>
         </w:rPr>
-        <w:t>.pack()</w:t>
+        <w:t>.pack</w:t>
+      </w:r>
+      <w:proofErr w:type="spellEnd"/>
+      <w:r>
+        <w:rPr>
+          <w:rFonts w:ascii="Courier New" w:eastAsia="Times New Roman" w:hAnsi="Courier New" w:cs="Courier New"/>
+          <w:color w:val="080808"/>
+          <w:kern w:val="0"/>
+          <w:sz w:val="20"/>
+          <w:szCs w:val="20"/>
+          <w14:ligatures w14:val="none"/>
+        </w:rPr>
+        <w:t>()</w:t>
       </w:r>
       <w:r>
         <w:rPr>
@@ -358,11 +468,19 @@
         </w:rPr>
         <w:t xml:space="preserve">from </w:t>
       </w:r>
-      <w:r>
-        <w:rPr>
-          <w:color w:val="080808"/>
-        </w:rPr>
-        <w:t xml:space="preserve">robot_helper </w:t>
+      <w:proofErr w:type="spellStart"/>
+      <w:r>
+        <w:rPr>
+          <w:color w:val="080808"/>
+        </w:rPr>
+        <w:t>robot_helper</w:t>
+      </w:r>
+      <w:proofErr w:type="spellEnd"/>
+      <w:r>
+        <w:rPr>
+          <w:color w:val="080808"/>
+        </w:rPr>
+        <w:t xml:space="preserve"> </w:t>
       </w:r>
       <w:r>
         <w:rPr>
@@ -370,12 +488,14 @@
         </w:rPr>
         <w:t xml:space="preserve">import </w:t>
       </w:r>
+      <w:proofErr w:type="gramStart"/>
       <w:r>
         <w:rPr>
           <w:color w:val="080808"/>
         </w:rPr>
         <w:t>initialize</w:t>
       </w:r>
+      <w:proofErr w:type="gramEnd"/>
     </w:p>
     <w:p>
       <w:pPr>
@@ -397,13 +517,31 @@
     <w:p/>
     <w:p>
       <w:r>
-        <w:t>In the second task, you should create a class dirt</w:t>
-      </w:r>
+        <w:t xml:space="preserve">In the second task, you should create a class </w:t>
+      </w:r>
+      <w:proofErr w:type="gramStart"/>
+      <w:r>
+        <w:t>dirt</w:t>
+      </w:r>
+      <w:proofErr w:type="gramEnd"/>
     </w:p>
     <w:p>
       <w:r>
-        <w:t>and since we do might not change this code much, let put this code under a new file.mmm, lets name it passive component</w:t>
-      </w:r>
+        <w:t xml:space="preserve">and since we do might not change this code much, let put this code under a new </w:t>
+      </w:r>
+      <w:proofErr w:type="spellStart"/>
+      <w:r>
+        <w:t>file.mmm</w:t>
+      </w:r>
+      <w:proofErr w:type="spellEnd"/>
+      <w:r>
+        <w:t xml:space="preserve">, lets name it passive </w:t>
+      </w:r>
+      <w:proofErr w:type="gramStart"/>
+      <w:r>
+        <w:t>component</w:t>
+      </w:r>
+      <w:proofErr w:type="gramEnd"/>
     </w:p>
     <w:p/>
     <w:p>
@@ -449,7 +587,21 @@
         <w:rPr>
           <w:color w:val="B200B2"/>
         </w:rPr>
-        <w:t>__init__</w:t>
+        <w:t>__</w:t>
+      </w:r>
+      <w:proofErr w:type="spellStart"/>
+      <w:r>
+        <w:rPr>
+          <w:color w:val="B200B2"/>
+        </w:rPr>
+        <w:t>init</w:t>
+      </w:r>
+      <w:proofErr w:type="spellEnd"/>
+      <w:r>
+        <w:rPr>
+          <w:color w:val="B200B2"/>
+        </w:rPr>
+        <w:t>__</w:t>
       </w:r>
       <w:r>
         <w:rPr>
@@ -457,6 +609,7 @@
         </w:rPr>
         <w:t>(</w:t>
       </w:r>
+      <w:proofErr w:type="spellStart"/>
       <w:r>
         <w:rPr>
           <w:color w:val="94558D"/>
@@ -467,7 +620,14 @@
         <w:rPr>
           <w:color w:val="080808"/>
         </w:rPr>
-        <w:t>,namep):</w:t>
+        <w:t>,namep</w:t>
+      </w:r>
+      <w:proofErr w:type="spellEnd"/>
+      <w:r>
+        <w:rPr>
+          <w:color w:val="080808"/>
+        </w:rPr>
+        <w:t>):</w:t>
       </w:r>
       <w:r>
         <w:rPr>
@@ -476,6 +636,7 @@
         <w:br/>
         <w:t xml:space="preserve">        </w:t>
       </w:r>
+      <w:proofErr w:type="spellStart"/>
       <w:r>
         <w:rPr>
           <w:color w:val="94558D"/>
@@ -486,7 +647,28 @@
         <w:rPr>
           <w:color w:val="080808"/>
         </w:rPr>
-        <w:t>.centreX = random.randint(</w:t>
+        <w:t>.centreX</w:t>
+      </w:r>
+      <w:proofErr w:type="spellEnd"/>
+      <w:r>
+        <w:rPr>
+          <w:color w:val="080808"/>
+        </w:rPr>
+        <w:t xml:space="preserve"> = </w:t>
+      </w:r>
+      <w:proofErr w:type="spellStart"/>
+      <w:r>
+        <w:rPr>
+          <w:color w:val="080808"/>
+        </w:rPr>
+        <w:t>random.randint</w:t>
+      </w:r>
+      <w:proofErr w:type="spellEnd"/>
+      <w:r>
+        <w:rPr>
+          <w:color w:val="080808"/>
+        </w:rPr>
+        <w:t>(</w:t>
       </w:r>
       <w:r>
         <w:rPr>
@@ -519,6 +701,7 @@
         <w:br/>
         <w:t xml:space="preserve">        </w:t>
       </w:r>
+      <w:proofErr w:type="spellStart"/>
       <w:r>
         <w:rPr>
           <w:color w:val="94558D"/>
@@ -529,7 +712,28 @@
         <w:rPr>
           <w:color w:val="080808"/>
         </w:rPr>
-        <w:t>.centreY = random.randint(</w:t>
+        <w:t>.centreY</w:t>
+      </w:r>
+      <w:proofErr w:type="spellEnd"/>
+      <w:r>
+        <w:rPr>
+          <w:color w:val="080808"/>
+        </w:rPr>
+        <w:t xml:space="preserve"> = </w:t>
+      </w:r>
+      <w:proofErr w:type="spellStart"/>
+      <w:r>
+        <w:rPr>
+          <w:color w:val="080808"/>
+        </w:rPr>
+        <w:t>random.randint</w:t>
+      </w:r>
+      <w:proofErr w:type="spellEnd"/>
+      <w:r>
+        <w:rPr>
+          <w:color w:val="080808"/>
+        </w:rPr>
+        <w:t>(</w:t>
       </w:r>
       <w:r>
         <w:rPr>
@@ -572,8 +776,16 @@
         <w:rPr>
           <w:color w:val="080808"/>
         </w:rPr>
-        <w:t>.name = namep</w:t>
-      </w:r>
+        <w:t xml:space="preserve">.name = </w:t>
+      </w:r>
+      <w:proofErr w:type="spellStart"/>
+      <w:r>
+        <w:rPr>
+          <w:color w:val="080808"/>
+        </w:rPr>
+        <w:t>namep</w:t>
+      </w:r>
+      <w:proofErr w:type="spellEnd"/>
       <w:r>
         <w:rPr>
           <w:color w:val="080808"/>
@@ -605,6 +817,7 @@
         </w:rPr>
         <w:t>(</w:t>
       </w:r>
+      <w:proofErr w:type="spellStart"/>
       <w:r>
         <w:rPr>
           <w:color w:val="94558D"/>
@@ -615,7 +828,14 @@
         <w:rPr>
           <w:color w:val="080808"/>
         </w:rPr>
-        <w:t>,canvas):</w:t>
+        <w:t>,canvas</w:t>
+      </w:r>
+      <w:proofErr w:type="spellEnd"/>
+      <w:r>
+        <w:rPr>
+          <w:color w:val="080808"/>
+        </w:rPr>
+        <w:t>):</w:t>
       </w:r>
       <w:r>
         <w:rPr>
@@ -624,12 +844,14 @@
         <w:br/>
         <w:t xml:space="preserve">        </w:t>
       </w:r>
+      <w:proofErr w:type="spellStart"/>
       <w:r>
         <w:rPr>
           <w:color w:val="000000"/>
         </w:rPr>
         <w:t>dirt_constant</w:t>
       </w:r>
+      <w:proofErr w:type="spellEnd"/>
       <w:r>
         <w:rPr>
           <w:color w:val="080808"/>
@@ -716,6 +938,7 @@
         <w:br/>
         <w:t xml:space="preserve">                                  </w:t>
       </w:r>
+      <w:proofErr w:type="spellStart"/>
       <w:r>
         <w:rPr>
           <w:color w:val="94558D"/>
@@ -758,6 +981,7 @@
         </w:rPr>
         <w:t>dirt_constant</w:t>
       </w:r>
+      <w:proofErr w:type="spellEnd"/>
       <w:r>
         <w:rPr>
           <w:color w:val="080808"/>
@@ -787,7 +1011,14 @@
         <w:rPr>
           <w:color w:val="067D17"/>
         </w:rPr>
-        <w:t>"grey"</w:t>
+        <w:t>"</w:t>
+      </w:r>
+      <w:proofErr w:type="spellStart"/>
+      <w:r>
+        <w:rPr>
+          <w:color w:val="067D17"/>
+        </w:rPr>
+        <w:t>grey"</w:t>
       </w:r>
       <w:r>
         <w:rPr>
@@ -801,6 +1032,7 @@
         </w:rPr>
         <w:t>tags</w:t>
       </w:r>
+      <w:proofErr w:type="spellEnd"/>
       <w:r>
         <w:rPr>
           <w:color w:val="080808"/>
@@ -838,12 +1070,14 @@
         </w:rPr>
         <w:t xml:space="preserve">def </w:t>
       </w:r>
+      <w:proofErr w:type="spellStart"/>
       <w:r>
         <w:rPr>
           <w:color w:val="00627A"/>
         </w:rPr>
         <w:t>getLocation</w:t>
       </w:r>
+      <w:proofErr w:type="spellEnd"/>
       <w:r>
         <w:rPr>
           <w:color w:val="080808"/>
@@ -875,6 +1109,7 @@
         </w:rPr>
         <w:t xml:space="preserve">return </w:t>
       </w:r>
+      <w:proofErr w:type="spellStart"/>
       <w:r>
         <w:rPr>
           <w:color w:val="94558D"/>
@@ -885,8 +1120,16 @@
         <w:rPr>
           <w:color w:val="080808"/>
         </w:rPr>
-        <w:t xml:space="preserve">.centreX, </w:t>
-      </w:r>
+        <w:t>.centreX</w:t>
+      </w:r>
+      <w:proofErr w:type="spellEnd"/>
+      <w:r>
+        <w:rPr>
+          <w:color w:val="080808"/>
+        </w:rPr>
+        <w:t xml:space="preserve">, </w:t>
+      </w:r>
+      <w:proofErr w:type="spellStart"/>
       <w:r>
         <w:rPr>
           <w:color w:val="94558D"/>
@@ -899,12 +1142,18 @@
         </w:rPr>
         <w:t>.centreY</w:t>
       </w:r>
+      <w:proofErr w:type="spellEnd"/>
     </w:p>
     <w:p/>
     <w:p>
       <w:r>
-        <w:t>and to call the class, we can use</w:t>
-      </w:r>
+        <w:t xml:space="preserve">and to call the class, we can </w:t>
+      </w:r>
+      <w:proofErr w:type="gramStart"/>
+      <w:r>
+        <w:t>use</w:t>
+      </w:r>
+      <w:proofErr w:type="gramEnd"/>
     </w:p>
     <w:p>
       <w:pPr>
@@ -920,11 +1169,19 @@
         </w:rPr>
         <w:t xml:space="preserve">from </w:t>
       </w:r>
-      <w:r>
-        <w:rPr>
-          <w:color w:val="080808"/>
-        </w:rPr>
-        <w:t xml:space="preserve">passive_component </w:t>
+      <w:proofErr w:type="spellStart"/>
+      <w:r>
+        <w:rPr>
+          <w:color w:val="080808"/>
+        </w:rPr>
+        <w:t>passive_component</w:t>
+      </w:r>
+      <w:proofErr w:type="spellEnd"/>
+      <w:r>
+        <w:rPr>
+          <w:color w:val="080808"/>
+        </w:rPr>
+        <w:t xml:space="preserve"> </w:t>
       </w:r>
       <w:r>
         <w:rPr>
@@ -951,8 +1208,40 @@
     <w:p/>
     <w:p>
       <w:r>
-        <w:t>Next, lets create a class for the dirt counting</w:t>
-      </w:r>
+        <w:object w:dxaOrig="1426" w:dyaOrig="811" w14:anchorId="0CA5FF75">
+          <v:shapetype id="_x0000_t75" coordsize="21600,21600" o:spt="75" o:preferrelative="t" path="m@4@5l@4@11@9@11@9@5xe" filled="f" stroked="f">
+            <v:stroke joinstyle="miter"/>
+            <v:formulas>
+              <v:f eqn="if lineDrawn pixelLineWidth 0"/>
+              <v:f eqn="sum @0 1 0"/>
+              <v:f eqn="sum 0 0 @1"/>
+              <v:f eqn="prod @2 1 2"/>
+              <v:f eqn="prod @3 21600 pixelWidth"/>
+              <v:f eqn="prod @3 21600 pixelHeight"/>
+              <v:f eqn="sum @0 0 1"/>
+              <v:f eqn="prod @6 1 2"/>
+              <v:f eqn="prod @7 21600 pixelWidth"/>
+              <v:f eqn="sum @8 21600 0"/>
+              <v:f eqn="prod @7 21600 pixelHeight"/>
+              <v:f eqn="sum @10 21600 0"/>
+            </v:formulas>
+            <v:path o:extrusionok="f" gradientshapeok="t" o:connecttype="rect"/>
+            <o:lock v:ext="edit" aspectratio="t"/>
+          </v:shapetype>
+          <v:shape id="_x0000_i1025" type="#_x0000_t75" style="width:71.2pt;height:40.4pt" o:ole="">
+            <v:imagedata r:id="rId4" o:title=""/>
+          </v:shape>
+          <o:OLEObject Type="Embed" ProgID="Package" ShapeID="_x0000_i1025" DrawAspect="Content" ObjectID="_1756697000" r:id="rId5"/>
+        </w:object>
+      </w:r>
+      <w:r>
+        <w:t xml:space="preserve">Next, lets create a class for the dirt </w:t>
+      </w:r>
+      <w:proofErr w:type="gramStart"/>
+      <w:r>
+        <w:t>counting</w:t>
+      </w:r>
+      <w:proofErr w:type="gramEnd"/>
     </w:p>
     <w:p/>
     <w:p>
@@ -998,7 +1287,21 @@
         <w:rPr>
           <w:color w:val="B200B2"/>
         </w:rPr>
-        <w:t>__init__</w:t>
+        <w:t>__</w:t>
+      </w:r>
+      <w:proofErr w:type="spellStart"/>
+      <w:r>
+        <w:rPr>
+          <w:color w:val="B200B2"/>
+        </w:rPr>
+        <w:t>init</w:t>
+      </w:r>
+      <w:proofErr w:type="spellEnd"/>
+      <w:r>
+        <w:rPr>
+          <w:color w:val="B200B2"/>
+        </w:rPr>
+        <w:t>__</w:t>
       </w:r>
       <w:r>
         <w:rPr>
@@ -1006,6 +1309,7 @@
         </w:rPr>
         <w:t>(</w:t>
       </w:r>
+      <w:proofErr w:type="spellStart"/>
       <w:r>
         <w:rPr>
           <w:color w:val="94558D"/>
@@ -1016,7 +1320,14 @@
         <w:rPr>
           <w:color w:val="080808"/>
         </w:rPr>
-        <w:t>,canvas):</w:t>
+        <w:t>,canvas</w:t>
+      </w:r>
+      <w:proofErr w:type="spellEnd"/>
+      <w:r>
+        <w:rPr>
+          <w:color w:val="080808"/>
+        </w:rPr>
+        <w:t>):</w:t>
       </w:r>
       <w:r>
         <w:rPr>
@@ -1025,6 +1336,7 @@
         <w:br/>
         <w:t xml:space="preserve">        </w:t>
       </w:r>
+      <w:proofErr w:type="spellStart"/>
       <w:r>
         <w:rPr>
           <w:color w:val="94558D"/>
@@ -1035,7 +1347,14 @@
         <w:rPr>
           <w:color w:val="080808"/>
         </w:rPr>
-        <w:t xml:space="preserve">.dirtCollected = </w:t>
+        <w:t>.dirtCollected</w:t>
+      </w:r>
+      <w:proofErr w:type="spellEnd"/>
+      <w:r>
+        <w:rPr>
+          <w:color w:val="080808"/>
+        </w:rPr>
+        <w:t xml:space="preserve"> = </w:t>
       </w:r>
       <w:r>
         <w:rPr>
@@ -1050,6 +1369,7 @@
         <w:br/>
         <w:t xml:space="preserve">        </w:t>
       </w:r>
+      <w:proofErr w:type="spellStart"/>
       <w:r>
         <w:rPr>
           <w:color w:val="94558D"/>
@@ -1060,7 +1380,14 @@
         <w:rPr>
           <w:color w:val="080808"/>
         </w:rPr>
-        <w:t>.canvas = canvas</w:t>
+        <w:t>.canvas</w:t>
+      </w:r>
+      <w:proofErr w:type="spellEnd"/>
+      <w:r>
+        <w:rPr>
+          <w:color w:val="080808"/>
+        </w:rPr>
+        <w:t xml:space="preserve"> = canvas</w:t>
       </w:r>
       <w:r>
         <w:rPr>
@@ -1069,6 +1396,7 @@
         <w:br/>
         <w:t xml:space="preserve">        </w:t>
       </w:r>
+      <w:proofErr w:type="spellStart"/>
       <w:r>
         <w:rPr>
           <w:color w:val="94558D"/>
@@ -1079,7 +1407,14 @@
         <w:rPr>
           <w:color w:val="080808"/>
         </w:rPr>
-        <w:t>.canvas.create_text(</w:t>
+        <w:t>.canvas.create_text</w:t>
+      </w:r>
+      <w:proofErr w:type="spellEnd"/>
+      <w:r>
+        <w:rPr>
+          <w:color w:val="080808"/>
+        </w:rPr>
+        <w:t>(</w:t>
       </w:r>
       <w:r>
         <w:rPr>
@@ -1141,6 +1476,7 @@
         </w:rPr>
         <w:t>(</w:t>
       </w:r>
+      <w:proofErr w:type="spellStart"/>
       <w:r>
         <w:rPr>
           <w:color w:val="94558D"/>
@@ -1151,7 +1487,14 @@
         <w:rPr>
           <w:color w:val="080808"/>
         </w:rPr>
-        <w:t>.dirtCollected),</w:t>
+        <w:t>.dirtCollected</w:t>
+      </w:r>
+      <w:proofErr w:type="spellEnd"/>
+      <w:r>
+        <w:rPr>
+          <w:color w:val="080808"/>
+        </w:rPr>
+        <w:t>),</w:t>
       </w:r>
       <w:r>
         <w:rPr>
@@ -1197,12 +1540,14 @@
         </w:rPr>
         <w:t xml:space="preserve">def </w:t>
       </w:r>
+      <w:proofErr w:type="spellStart"/>
       <w:r>
         <w:rPr>
           <w:color w:val="00627A"/>
         </w:rPr>
         <w:t>itemCollected</w:t>
       </w:r>
+      <w:proofErr w:type="spellEnd"/>
       <w:r>
         <w:rPr>
           <w:color w:val="080808"/>
@@ -1240,6 +1585,7 @@
         <w:br/>
         <w:t xml:space="preserve">        </w:t>
       </w:r>
+      <w:proofErr w:type="spellStart"/>
       <w:r>
         <w:rPr>
           <w:color w:val="94558D"/>
@@ -1250,7 +1596,14 @@
         <w:rPr>
           <w:color w:val="080808"/>
         </w:rPr>
-        <w:t>.dirtCollected +=</w:t>
+        <w:t>.dirtCollected</w:t>
+      </w:r>
+      <w:proofErr w:type="spellEnd"/>
+      <w:r>
+        <w:rPr>
+          <w:color w:val="080808"/>
+        </w:rPr>
+        <w:t xml:space="preserve"> +=</w:t>
       </w:r>
       <w:r>
         <w:rPr>
@@ -1265,6 +1618,7 @@
         <w:br/>
         <w:t xml:space="preserve">        </w:t>
       </w:r>
+      <w:proofErr w:type="spellStart"/>
       <w:r>
         <w:rPr>
           <w:color w:val="94558D"/>
@@ -1275,13 +1629,27 @@
         <w:rPr>
           <w:color w:val="080808"/>
         </w:rPr>
-        <w:t>.canvas.itemconfigure(</w:t>
+        <w:t>.canvas.itemconfigure</w:t>
+      </w:r>
+      <w:proofErr w:type="spellEnd"/>
+      <w:r>
+        <w:rPr>
+          <w:color w:val="080808"/>
+        </w:rPr>
+        <w:t>(</w:t>
       </w:r>
       <w:r>
         <w:rPr>
           <w:color w:val="067D17"/>
         </w:rPr>
-        <w:t>"counter"</w:t>
+        <w:t>"</w:t>
+      </w:r>
+      <w:proofErr w:type="spellStart"/>
+      <w:r>
+        <w:rPr>
+          <w:color w:val="067D17"/>
+        </w:rPr>
+        <w:t>counter"</w:t>
       </w:r>
       <w:r>
         <w:rPr>
@@ -1295,6 +1663,7 @@
         </w:rPr>
         <w:t>text</w:t>
       </w:r>
+      <w:proofErr w:type="spellEnd"/>
       <w:r>
         <w:rPr>
           <w:color w:val="080808"/>
@@ -1325,6 +1694,7 @@
         </w:rPr>
         <w:t>(</w:t>
       </w:r>
+      <w:proofErr w:type="spellStart"/>
       <w:r>
         <w:rPr>
           <w:color w:val="94558D"/>
@@ -1335,7 +1705,14 @@
         <w:rPr>
           <w:color w:val="080808"/>
         </w:rPr>
-        <w:t>.dirtCollected))</w:t>
+        <w:t>.dirtCollected</w:t>
+      </w:r>
+      <w:proofErr w:type="spellEnd"/>
+      <w:r>
+        <w:rPr>
+          <w:color w:val="080808"/>
+        </w:rPr>
+        <w:t>))</w:t>
       </w:r>
     </w:p>
     <w:p/>
@@ -1346,14 +1723,24 @@
     </w:p>
     <w:p>
       <w:r>
-        <w:t>remember to add import</w:t>
-      </w:r>
+        <w:t xml:space="preserve">remember to add </w:t>
+      </w:r>
+      <w:proofErr w:type="gramStart"/>
+      <w:r>
+        <w:t>import</w:t>
+      </w:r>
+      <w:proofErr w:type="gramEnd"/>
     </w:p>
     <w:p/>
     <w:p>
       <w:r>
-        <w:t>and call it by replacing</w:t>
-      </w:r>
+        <w:t xml:space="preserve">and call it by </w:t>
+      </w:r>
+      <w:proofErr w:type="gramStart"/>
+      <w:r>
+        <w:t>replacing</w:t>
+      </w:r>
+      <w:proofErr w:type="gramEnd"/>
     </w:p>
     <w:p>
       <w:pPr>
@@ -1416,8 +1803,13 @@
     <w:p/>
     <w:p>
       <w:r>
-        <w:t>when you run the code, the counter should be there</w:t>
-      </w:r>
+        <w:t xml:space="preserve">when you run the code, the counter should be </w:t>
+      </w:r>
+      <w:proofErr w:type="gramStart"/>
+      <w:r>
+        <w:t>there</w:t>
+      </w:r>
+      <w:proofErr w:type="gramEnd"/>
     </w:p>
     <w:sectPr>
       <w:pgSz w:w="12240" w:h="15840"/>

</xml_diff>